<commit_message>
Add downloadContracts controller, fix contracts routes bug
</commit_message>
<xml_diff>
--- a/files/output/A240602003 - nip 2222222222 - umowa.docx
+++ b/files/output/A240602003 - nip 2222222222 - umowa.docx
@@ -715,7 +715,7 @@
         <w:rPr>
           <w:highlight w:val="green"/>
         </w:rPr>
-        <w:t xml:space="preserve">4,00</w:t>
+        <w:t xml:space="preserve">12,00</w:t>
       </w:r>
       <w:r>
         <w:rPr>
@@ -736,7 +736,7 @@
         <w:rPr>
           <w:highlight w:val="green"/>
         </w:rPr>
-        <w:t xml:space="preserve">12 000,00</w:t>
+        <w:t xml:space="preserve">30 000,00</w:t>
       </w:r>
       <w:r>
         <w:t xml:space="preserve"> zł (słownie: </w:t>

</xml_diff>